<commit_message>
Add in the rotating console script
</commit_message>
<xml_diff>
--- a/suggestions.docx
+++ b/suggestions.docx
@@ -51,37 +51,18 @@
         </w:rPr>
         <w:t> </w:t>
       </w:r>
-      <w:proofErr w:type="spellStart"/>
-      <w:r>
-        <w:fldChar w:fldCharType="begin"/>
-      </w:r>
-      <w:r>
-        <w:instrText>HYPERLINK "https://github.com/malware-dev/MDK-SE/wiki/Sandbox.ModAPI.Ingame.IMyPowerProducer" \t "_blank"</w:instrText>
-      </w:r>
-      <w:r>
-        <w:fldChar w:fldCharType="separate"/>
-      </w:r>
-      <w:r>
-        <w:rPr>
-          <w:rStyle w:val="Hyperlink"/>
-          <w:rFonts w:ascii="Segoe UI" w:hAnsi="Segoe UI" w:cs="Segoe UI"/>
-          <w:sz w:val="21"/>
-          <w:szCs w:val="21"/>
-          <w:shd w:val="clear" w:color="auto" w:fill="FFFFFF"/>
-        </w:rPr>
-        <w:t>IMyPowerProducer</w:t>
-      </w:r>
-      <w:proofErr w:type="spellEnd"/>
-      <w:r>
-        <w:rPr>
-          <w:rStyle w:val="Hyperlink"/>
-          <w:rFonts w:ascii="Segoe UI" w:hAnsi="Segoe UI" w:cs="Segoe UI"/>
-          <w:sz w:val="21"/>
-          <w:szCs w:val="21"/>
-          <w:shd w:val="clear" w:color="auto" w:fill="FFFFFF"/>
-        </w:rPr>
-        <w:fldChar w:fldCharType="end"/>
-      </w:r>
+      <w:hyperlink r:id="rId5" w:tgtFrame="_blank" w:history="1">
+        <w:r>
+          <w:rPr>
+            <w:rStyle w:val="Hyperlink"/>
+            <w:rFonts w:ascii="Segoe UI" w:hAnsi="Segoe UI" w:cs="Segoe UI"/>
+            <w:sz w:val="21"/>
+            <w:szCs w:val="21"/>
+            <w:shd w:val="clear" w:color="auto" w:fill="FFFFFF"/>
+          </w:rPr>
+          <w:t>IMyPowerProducer</w:t>
+        </w:r>
+      </w:hyperlink>
       <w:r>
         <w:t>??</w:t>
       </w:r>
@@ -121,15 +102,7 @@
     </w:p>
     <w:p>
       <w:r>
-        <w:t xml:space="preserve">Docking port status (ship docked, battery/h2/?? Status, name, time </w:t>
-      </w:r>
-      <w:proofErr w:type="spellStart"/>
-      <w:r>
-        <w:t>docked,cargo</w:t>
-      </w:r>
-      <w:proofErr w:type="spellEnd"/>
-      <w:r>
-        <w:t>%)</w:t>
+        <w:t>Docking port status (ship docked, battery/h2/?? Status, name, time docked,cargo%)</w:t>
       </w:r>
     </w:p>
     <w:p>
@@ -159,15 +132,7 @@
         <w:t>from docked ships into base cargos (perhaps not ice)</w:t>
       </w:r>
       <w:r>
-        <w:t xml:space="preserve">? </w:t>
-      </w:r>
-      <w:proofErr w:type="spellStart"/>
-      <w:r>
-        <w:t>Poss</w:t>
-      </w:r>
-      <w:proofErr w:type="spellEnd"/>
-      <w:r>
-        <w:t xml:space="preserve"> add to assembler management script</w:t>
+        <w:t>? Poss add to assembler management script</w:t>
       </w:r>
       <w:r>
         <w:t xml:space="preserve">… but not uranium ingots or ice </w:t>
@@ -180,15 +145,7 @@
     </w:p>
     <w:p>
       <w:r>
-        <w:t xml:space="preserve">Games – Snake, </w:t>
-      </w:r>
-      <w:proofErr w:type="spellStart"/>
-      <w:r>
-        <w:t>Peggle</w:t>
-      </w:r>
-      <w:proofErr w:type="spellEnd"/>
-      <w:r>
-        <w:t>, Pinball, Pong, Tetris)</w:t>
+        <w:t>Games – Snake, Peggle, Pinball, Pong, Tetris)</w:t>
       </w:r>
       <w:r>
         <w:t>, fruit machine</w:t>
@@ -240,21 +197,8 @@
       </w:pPr>
       <w:r>
         <w:lastRenderedPageBreak/>
-        <w:t xml:space="preserve">tag each connector with a reference, find </w:t>
-      </w:r>
-      <w:proofErr w:type="spellStart"/>
-      <w:r>
-        <w:t>whats</w:t>
-      </w:r>
-      <w:proofErr w:type="spellEnd"/>
-      <w:r>
-        <w:t xml:space="preserve"> connected to them, list on LCD…. Show first word / </w:t>
-      </w:r>
-      <w:proofErr w:type="spellStart"/>
-      <w:r>
-        <w:t>gridname</w:t>
-      </w:r>
-      <w:proofErr w:type="spellEnd"/>
+        <w:t>tag each connector with a reference, find whats connected to them, list on LCD…. Show first word / gridname</w:t>
+      </w:r>
       <w:r>
         <w:t xml:space="preserve"> on screen. </w:t>
       </w:r>
@@ -285,15 +229,7 @@
         </w:numPr>
       </w:pPr>
       <w:r>
-        <w:t>Input – whitelist, specific ores and drain (</w:t>
-      </w:r>
-      <w:proofErr w:type="spellStart"/>
-      <w:r>
-        <w:t>ie</w:t>
-      </w:r>
-      <w:proofErr w:type="spellEnd"/>
-      <w:r>
-        <w:t xml:space="preserve"> pull). Update status lcd</w:t>
+        <w:t>Input – whitelist, specific ores and drain (ie pull). Update status lcd</w:t>
       </w:r>
     </w:p>
     <w:p>
@@ -306,6 +242,11 @@
       </w:pPr>
       <w:r>
         <w:t>Output – default… blacklist *ore* and scrap, BUT if we want to reuse for diff ore then change whitelist for new ore, and pull everything else out??</w:t>
+      </w:r>
+    </w:p>
+    <w:p>
+      <w:r>
+        <w:t>Footprint LCD tracking player?</w:t>
       </w:r>
     </w:p>
     <w:sectPr>

</xml_diff>

<commit_message>
Add renderframes option to only update LCD every n frames
</commit_message>
<xml_diff>
--- a/suggestions.docx
+++ b/suggestions.docx
@@ -67,7 +67,23 @@
         <w:t>??</w:t>
       </w:r>
     </w:p>
-    <w:p/>
+    <w:p>
+      <w:r>
+        <w:t>Renamer – can it have a 2</w:t>
+      </w:r>
+      <w:r>
+        <w:rPr>
+          <w:vertAlign w:val="superscript"/>
+        </w:rPr>
+        <w:t>nd</w:t>
+      </w:r>
+      <w:r>
+        <w:t xml:space="preserve"> 4 button panel</w:t>
+      </w:r>
+      <w:r>
+        <w:t xml:space="preserve"> (or n) so we can use longer names</w:t>
+      </w:r>
+    </w:p>
     <w:p/>
     <w:p>
       <w:pPr>

</xml_diff>

<commit_message>
Minor fixes & tweaks
</commit_message>
<xml_diff>
--- a/suggestions.docx
+++ b/suggestions.docx
@@ -263,6 +263,12 @@
     <w:p>
       <w:r>
         <w:t>Footprint LCD tracking player?</w:t>
+      </w:r>
+    </w:p>
+    <w:p/>
+    <w:p>
+      <w:r>
+        <w:t>Tag corridor doors or put all in a group including the air vent, and if depressurized/depressurizing, you lock the door. (or the reverse for hangers). Make sure doors closed before turning off… check if open and only turn off if closed.</w:t>
       </w:r>
     </w:p>
     <w:sectPr>

</xml_diff>